<commit_message>
implementing design changes from 1/21/2020
</commit_message>
<xml_diff>
--- a/LV3.1/RecoveryBoard/Recovery Board Review 1-21-2020 Notes.docx
+++ b/LV3.1/RecoveryBoard/Recovery Board Review 1-21-2020 Notes.docx
@@ -9,8 +9,14 @@
           <w:ilvl w:val="0"/>
           <w:numId w:val="1"/>
         </w:numPr>
-      </w:pPr>
-      <w:r>
+        <w:rPr>
+          <w:color w:val="FF0000"/>
+        </w:rPr>
+      </w:pPr>
+      <w:r>
+        <w:rPr>
+          <w:color w:val="FF0000"/>
+        </w:rPr>
         <w:t>Use E96 values for everything (resistors and caps)</w:t>
       </w:r>
     </w:p>
@@ -71,437 +77,443 @@
           <w:ilvl w:val="0"/>
           <w:numId w:val="1"/>
         </w:numPr>
-      </w:pPr>
-      <w:r>
+        <w:rPr>
+          <w:color w:val="FF0000"/>
+        </w:rPr>
+      </w:pPr>
+      <w:r>
+        <w:rPr>
+          <w:color w:val="FF0000"/>
+        </w:rPr>
         <w:t>Remove the “f” on all cap values</w:t>
-      </w:r>
-    </w:p>
-    <w:p>
-      <w:pPr>
-        <w:pStyle w:val="ListParagraph"/>
-        <w:numPr>
-          <w:ilvl w:val="0"/>
-          <w:numId w:val="1"/>
-        </w:numPr>
-      </w:pPr>
-      <w:r>
-        <w:t>Use</w:t>
-      </w:r>
-      <w:r>
-        <w:t xml:space="preserve"> 4.0V for </w:t>
-      </w:r>
-      <w:proofErr w:type="spellStart"/>
-      <w:r>
-        <w:t>Telemetrum</w:t>
-      </w:r>
-      <w:proofErr w:type="spellEnd"/>
-      <w:r>
-        <w:t xml:space="preserve"> calculator </w:t>
-      </w:r>
-    </w:p>
-    <w:p>
-      <w:pPr>
-        <w:pStyle w:val="ListParagraph"/>
-        <w:numPr>
-          <w:ilvl w:val="0"/>
-          <w:numId w:val="1"/>
-        </w:numPr>
-      </w:pPr>
-      <w:r>
-        <w:t>R27 is TBD</w:t>
-      </w:r>
-    </w:p>
-    <w:p>
-      <w:pPr>
-        <w:pStyle w:val="ListParagraph"/>
-        <w:numPr>
-          <w:ilvl w:val="0"/>
-          <w:numId w:val="1"/>
-        </w:numPr>
-      </w:pPr>
-      <w:r>
-        <w:t xml:space="preserve">Put Test points on Can Rx and Can </w:t>
-      </w:r>
-      <w:proofErr w:type="spellStart"/>
-      <w:r>
-        <w:t>Tx</w:t>
-      </w:r>
-      <w:proofErr w:type="spellEnd"/>
-    </w:p>
-    <w:p>
-      <w:pPr>
-        <w:pStyle w:val="ListParagraph"/>
-        <w:numPr>
-          <w:ilvl w:val="0"/>
-          <w:numId w:val="1"/>
-        </w:numPr>
-      </w:pPr>
-      <w:r>
-        <w:t xml:space="preserve">Put test points on </w:t>
-      </w:r>
-      <w:proofErr w:type="spellStart"/>
-      <w:r>
-        <w:t>Usart</w:t>
-      </w:r>
-      <w:proofErr w:type="spellEnd"/>
-      <w:r>
-        <w:t xml:space="preserve"> Rx and </w:t>
-      </w:r>
-      <w:proofErr w:type="spellStart"/>
-      <w:r>
-        <w:t>Usart</w:t>
-      </w:r>
-      <w:proofErr w:type="spellEnd"/>
-      <w:r>
-        <w:t xml:space="preserve"> </w:t>
-      </w:r>
-      <w:proofErr w:type="spellStart"/>
-      <w:r>
-        <w:t>Tx</w:t>
-      </w:r>
-      <w:proofErr w:type="spellEnd"/>
-    </w:p>
-    <w:p>
-      <w:pPr>
-        <w:pStyle w:val="ListParagraph"/>
-        <w:numPr>
-          <w:ilvl w:val="0"/>
-          <w:numId w:val="1"/>
-        </w:numPr>
-      </w:pPr>
-      <w:r>
-        <w:t>Double check diameter of leads for bpr301</w:t>
-      </w:r>
-    </w:p>
-    <w:p>
-      <w:pPr>
-        <w:pStyle w:val="ListParagraph"/>
-        <w:numPr>
-          <w:ilvl w:val="1"/>
-          <w:numId w:val="1"/>
-        </w:numPr>
-      </w:pPr>
-      <w:r>
-        <w:t xml:space="preserve">Draw the outline </w:t>
-      </w:r>
-      <w:r>
-        <w:t xml:space="preserve">of the part </w:t>
-      </w:r>
-      <w:r>
-        <w:t>on</w:t>
-      </w:r>
-      <w:r>
-        <w:t xml:space="preserve"> the</w:t>
-      </w:r>
-      <w:r>
-        <w:t xml:space="preserve"> t</w:t>
-      </w:r>
-      <w:r>
-        <w:t>-</w:t>
-      </w:r>
-      <w:r>
-        <w:t>place layer</w:t>
-      </w:r>
-    </w:p>
-    <w:p>
-      <w:pPr>
-        <w:pStyle w:val="ListParagraph"/>
-        <w:numPr>
-          <w:ilvl w:val="0"/>
-          <w:numId w:val="1"/>
-        </w:numPr>
-      </w:pPr>
-      <w:r>
-        <w:t>Make the motor traces 1mm</w:t>
-      </w:r>
-      <w:r>
-        <w:t xml:space="preserve"> for the DCM and the LA, and make the VBAT thick</w:t>
-      </w:r>
-    </w:p>
-    <w:p>
-      <w:pPr>
-        <w:pStyle w:val="ListParagraph"/>
-        <w:numPr>
-          <w:ilvl w:val="1"/>
-          <w:numId w:val="1"/>
-        </w:numPr>
-      </w:pPr>
-      <w:r>
-        <w:t xml:space="preserve">N$10 and N$28 need to be thick they’re running an amp through </w:t>
-      </w:r>
-      <w:proofErr w:type="spellStart"/>
-      <w:r>
-        <w:t>em</w:t>
-      </w:r>
-      <w:proofErr w:type="spellEnd"/>
-    </w:p>
-    <w:p>
-      <w:pPr>
-        <w:pStyle w:val="ListParagraph"/>
-        <w:numPr>
-          <w:ilvl w:val="1"/>
-          <w:numId w:val="1"/>
-        </w:numPr>
-      </w:pPr>
-      <w:r>
-        <w:t xml:space="preserve">Make </w:t>
-      </w:r>
-      <w:proofErr w:type="spellStart"/>
-      <w:r>
-        <w:t>vias</w:t>
-      </w:r>
-      <w:proofErr w:type="spellEnd"/>
-      <w:r>
-        <w:t xml:space="preserve"> in parallel to half the inductance and resistance for pushing an amp for the </w:t>
-      </w:r>
-      <w:proofErr w:type="spellStart"/>
-      <w:r>
-        <w:t>Vbat</w:t>
-      </w:r>
-      <w:proofErr w:type="spellEnd"/>
-      <w:r>
-        <w:t xml:space="preserve"> </w:t>
-      </w:r>
-      <w:proofErr w:type="spellStart"/>
-      <w:r>
-        <w:t>vias</w:t>
-      </w:r>
-      <w:proofErr w:type="spellEnd"/>
-      <w:r>
-        <w:t xml:space="preserve"> </w:t>
-      </w:r>
-    </w:p>
-    <w:p>
-      <w:pPr>
-        <w:pStyle w:val="ListParagraph"/>
-        <w:numPr>
-          <w:ilvl w:val="0"/>
-          <w:numId w:val="1"/>
-        </w:numPr>
-      </w:pPr>
-      <w:r>
-        <w:t>Add a Kelvin Connection to R22</w:t>
-      </w:r>
-    </w:p>
-    <w:p>
-      <w:pPr>
-        <w:pStyle w:val="ListParagraph"/>
-        <w:numPr>
-          <w:ilvl w:val="0"/>
-          <w:numId w:val="1"/>
-        </w:numPr>
-      </w:pPr>
-      <w:r>
-        <w:t>Make the bounding box for MP26 chip, and make a pin one indicator</w:t>
-      </w:r>
-    </w:p>
-    <w:p>
-      <w:pPr>
-        <w:pStyle w:val="ListParagraph"/>
-        <w:numPr>
-          <w:ilvl w:val="1"/>
-          <w:numId w:val="1"/>
-        </w:numPr>
-      </w:pPr>
-      <w:r>
-        <w:t>Set the prefix to U to get a correct reference designator</w:t>
-      </w:r>
-    </w:p>
-    <w:p>
-      <w:pPr>
-        <w:pStyle w:val="ListParagraph"/>
-        <w:numPr>
-          <w:ilvl w:val="1"/>
-          <w:numId w:val="1"/>
-        </w:numPr>
-      </w:pPr>
-      <w:r>
-        <w:t xml:space="preserve">Add &gt;Name on the package </w:t>
-      </w:r>
-      <w:proofErr w:type="spellStart"/>
-      <w:r>
-        <w:t>tNames</w:t>
-      </w:r>
-      <w:proofErr w:type="spellEnd"/>
-      <w:r>
-        <w:t xml:space="preserve"> layer</w:t>
-      </w:r>
-    </w:p>
-    <w:p>
-      <w:pPr>
-        <w:pStyle w:val="ListParagraph"/>
-        <w:numPr>
-          <w:ilvl w:val="1"/>
-          <w:numId w:val="1"/>
-        </w:numPr>
-      </w:pPr>
-      <w:r>
-        <w:t xml:space="preserve">Put 4 </w:t>
-      </w:r>
-      <w:proofErr w:type="spellStart"/>
-      <w:r>
-        <w:t>gnd</w:t>
-      </w:r>
-      <w:proofErr w:type="spellEnd"/>
-      <w:r>
-        <w:t xml:space="preserve"> </w:t>
-      </w:r>
-      <w:proofErr w:type="spellStart"/>
-      <w:r>
-        <w:t>vias</w:t>
-      </w:r>
-      <w:proofErr w:type="spellEnd"/>
-      <w:r>
-        <w:t xml:space="preserve"> in EP and also around D2</w:t>
-      </w:r>
-    </w:p>
-    <w:p>
-      <w:pPr>
-        <w:pStyle w:val="ListParagraph"/>
-        <w:numPr>
-          <w:ilvl w:val="1"/>
-          <w:numId w:val="1"/>
-        </w:numPr>
-      </w:pPr>
-      <w:r>
-        <w:t xml:space="preserve">Move VUMB to keep the GND plane under the chip </w:t>
-      </w:r>
-    </w:p>
-    <w:p>
-      <w:pPr>
-        <w:pStyle w:val="ListParagraph"/>
-        <w:numPr>
-          <w:ilvl w:val="1"/>
-          <w:numId w:val="1"/>
-        </w:numPr>
-      </w:pPr>
-      <w:r>
-        <w:t xml:space="preserve">Use 4 parallel </w:t>
-      </w:r>
-      <w:proofErr w:type="spellStart"/>
-      <w:r>
-        <w:t>vias</w:t>
-      </w:r>
-      <w:proofErr w:type="spellEnd"/>
-      <w:r>
-        <w:t xml:space="preserve"> for VUMB</w:t>
-      </w:r>
-    </w:p>
-    <w:p>
-      <w:pPr>
-        <w:pStyle w:val="ListParagraph"/>
-        <w:numPr>
-          <w:ilvl w:val="0"/>
-          <w:numId w:val="1"/>
-        </w:numPr>
-      </w:pPr>
-      <w:r>
-        <w:t>D2 is a power diode, so move it as close to L2 as possible</w:t>
-      </w:r>
-    </w:p>
-    <w:p>
-      <w:pPr>
-        <w:pStyle w:val="ListParagraph"/>
-        <w:numPr>
-          <w:ilvl w:val="0"/>
-          <w:numId w:val="1"/>
-        </w:numPr>
-      </w:pPr>
-      <w:r>
-        <w:t>Change !Ben to be thick as well</w:t>
-      </w:r>
-    </w:p>
-    <w:p>
-      <w:pPr>
-        <w:pStyle w:val="ListParagraph"/>
-        <w:numPr>
-          <w:ilvl w:val="0"/>
-          <w:numId w:val="1"/>
-        </w:numPr>
-      </w:pPr>
-      <w:r>
-        <w:t>More Stitching!</w:t>
-      </w:r>
-    </w:p>
-    <w:p>
-      <w:pPr>
-        <w:pStyle w:val="ListParagraph"/>
-        <w:numPr>
-          <w:ilvl w:val="1"/>
-          <w:numId w:val="1"/>
-        </w:numPr>
-      </w:pPr>
-      <w:r>
-        <w:t>Every place there’s a GND connection, have a stitch</w:t>
-      </w:r>
-    </w:p>
-    <w:p>
-      <w:pPr>
-        <w:pStyle w:val="ListParagraph"/>
-        <w:numPr>
-          <w:ilvl w:val="0"/>
-          <w:numId w:val="1"/>
-        </w:numPr>
-      </w:pPr>
-      <w:r>
-        <w:t xml:space="preserve">Wire USART RX and USART TX to a </w:t>
-      </w:r>
-      <w:r>
-        <w:t xml:space="preserve">standard </w:t>
-      </w:r>
-      <w:r>
-        <w:t>3Pin connector</w:t>
-      </w:r>
-    </w:p>
-    <w:p>
-      <w:pPr>
-        <w:pStyle w:val="ListParagraph"/>
-        <w:numPr>
-          <w:ilvl w:val="0"/>
-          <w:numId w:val="1"/>
-        </w:numPr>
-      </w:pPr>
-      <w:r>
-        <w:t>Take Can to a test point</w:t>
-      </w:r>
-    </w:p>
-    <w:p>
-      <w:pPr>
-        <w:pStyle w:val="ListParagraph"/>
-        <w:numPr>
-          <w:ilvl w:val="0"/>
-          <w:numId w:val="1"/>
-        </w:numPr>
-      </w:pPr>
-      <w:r>
-        <w:t>Change all wording to vector</w:t>
-      </w:r>
-    </w:p>
-    <w:p>
-      <w:pPr>
-        <w:pStyle w:val="ListParagraph"/>
-        <w:numPr>
-          <w:ilvl w:val="0"/>
-          <w:numId w:val="1"/>
-        </w:numPr>
-      </w:pPr>
-      <w:r>
-        <w:t>Andrew says he found nothing that would kill the board! Yay!</w:t>
-      </w:r>
-    </w:p>
-    <w:p>
-      <w:pPr>
-        <w:pStyle w:val="ListParagraph"/>
-        <w:numPr>
-          <w:ilvl w:val="0"/>
-          <w:numId w:val="1"/>
-        </w:numPr>
-      </w:pPr>
-      <w:r>
-        <w:t xml:space="preserve">For </w:t>
       </w:r>
       <w:bookmarkStart w:id="0" w:name="_GoBack"/>
       <w:bookmarkEnd w:id="0"/>
+    </w:p>
+    <w:p>
+      <w:pPr>
+        <w:pStyle w:val="ListParagraph"/>
+        <w:numPr>
+          <w:ilvl w:val="0"/>
+          <w:numId w:val="1"/>
+        </w:numPr>
+      </w:pPr>
+      <w:r>
+        <w:t>Use</w:t>
+      </w:r>
+      <w:r>
+        <w:t xml:space="preserve"> 4.0V for </w:t>
+      </w:r>
+      <w:proofErr w:type="spellStart"/>
+      <w:r>
+        <w:t>Telemetrum</w:t>
+      </w:r>
+      <w:proofErr w:type="spellEnd"/>
+      <w:r>
+        <w:t xml:space="preserve"> calculator </w:t>
+      </w:r>
+    </w:p>
+    <w:p>
+      <w:pPr>
+        <w:pStyle w:val="ListParagraph"/>
+        <w:numPr>
+          <w:ilvl w:val="0"/>
+          <w:numId w:val="1"/>
+        </w:numPr>
+      </w:pPr>
+      <w:r>
+        <w:t>R27 is TBD</w:t>
+      </w:r>
+    </w:p>
+    <w:p>
+      <w:pPr>
+        <w:pStyle w:val="ListParagraph"/>
+        <w:numPr>
+          <w:ilvl w:val="0"/>
+          <w:numId w:val="1"/>
+        </w:numPr>
+      </w:pPr>
+      <w:r>
+        <w:t xml:space="preserve">Put Test points on Can Rx and Can </w:t>
+      </w:r>
+      <w:proofErr w:type="spellStart"/>
+      <w:r>
+        <w:t>Tx</w:t>
+      </w:r>
+      <w:proofErr w:type="spellEnd"/>
+    </w:p>
+    <w:p>
+      <w:pPr>
+        <w:pStyle w:val="ListParagraph"/>
+        <w:numPr>
+          <w:ilvl w:val="0"/>
+          <w:numId w:val="1"/>
+        </w:numPr>
+      </w:pPr>
+      <w:r>
+        <w:t xml:space="preserve">Put test points on </w:t>
+      </w:r>
+      <w:proofErr w:type="spellStart"/>
+      <w:r>
+        <w:t>Usart</w:t>
+      </w:r>
+      <w:proofErr w:type="spellEnd"/>
+      <w:r>
+        <w:t xml:space="preserve"> Rx and </w:t>
+      </w:r>
+      <w:proofErr w:type="spellStart"/>
+      <w:r>
+        <w:t>Usart</w:t>
+      </w:r>
+      <w:proofErr w:type="spellEnd"/>
+      <w:r>
+        <w:t xml:space="preserve"> </w:t>
+      </w:r>
+      <w:proofErr w:type="spellStart"/>
+      <w:r>
+        <w:t>Tx</w:t>
+      </w:r>
+      <w:proofErr w:type="spellEnd"/>
+    </w:p>
+    <w:p>
+      <w:pPr>
+        <w:pStyle w:val="ListParagraph"/>
+        <w:numPr>
+          <w:ilvl w:val="0"/>
+          <w:numId w:val="1"/>
+        </w:numPr>
+      </w:pPr>
+      <w:r>
+        <w:t>Double check diameter of leads for bpr301</w:t>
+      </w:r>
+    </w:p>
+    <w:p>
+      <w:pPr>
+        <w:pStyle w:val="ListParagraph"/>
+        <w:numPr>
+          <w:ilvl w:val="1"/>
+          <w:numId w:val="1"/>
+        </w:numPr>
+      </w:pPr>
+      <w:r>
+        <w:t xml:space="preserve">Draw the outline </w:t>
+      </w:r>
+      <w:r>
+        <w:t xml:space="preserve">of the part </w:t>
+      </w:r>
+      <w:r>
+        <w:t>on</w:t>
+      </w:r>
+      <w:r>
+        <w:t xml:space="preserve"> the</w:t>
+      </w:r>
+      <w:r>
+        <w:t xml:space="preserve"> t</w:t>
+      </w:r>
+      <w:r>
+        <w:t>-</w:t>
+      </w:r>
+      <w:r>
+        <w:t>place layer</w:t>
+      </w:r>
+    </w:p>
+    <w:p>
+      <w:pPr>
+        <w:pStyle w:val="ListParagraph"/>
+        <w:numPr>
+          <w:ilvl w:val="0"/>
+          <w:numId w:val="1"/>
+        </w:numPr>
+      </w:pPr>
+      <w:r>
+        <w:t>Make the motor traces 1mm</w:t>
+      </w:r>
+      <w:r>
+        <w:t xml:space="preserve"> for the DCM and the LA, and make the VBAT thick</w:t>
+      </w:r>
+    </w:p>
+    <w:p>
+      <w:pPr>
+        <w:pStyle w:val="ListParagraph"/>
+        <w:numPr>
+          <w:ilvl w:val="1"/>
+          <w:numId w:val="1"/>
+        </w:numPr>
+      </w:pPr>
+      <w:r>
+        <w:t xml:space="preserve">N$10 and N$28 need to be thick they’re running an amp through </w:t>
+      </w:r>
+      <w:proofErr w:type="spellStart"/>
+      <w:r>
+        <w:t>em</w:t>
+      </w:r>
+      <w:proofErr w:type="spellEnd"/>
+    </w:p>
+    <w:p>
+      <w:pPr>
+        <w:pStyle w:val="ListParagraph"/>
+        <w:numPr>
+          <w:ilvl w:val="1"/>
+          <w:numId w:val="1"/>
+        </w:numPr>
+      </w:pPr>
+      <w:r>
+        <w:t xml:space="preserve">Make </w:t>
+      </w:r>
+      <w:proofErr w:type="spellStart"/>
+      <w:r>
+        <w:t>vias</w:t>
+      </w:r>
+      <w:proofErr w:type="spellEnd"/>
+      <w:r>
+        <w:t xml:space="preserve"> in parallel to half the inductance and resistance for pushing an amp for the </w:t>
+      </w:r>
+      <w:proofErr w:type="spellStart"/>
+      <w:r>
+        <w:t>Vbat</w:t>
+      </w:r>
+      <w:proofErr w:type="spellEnd"/>
+      <w:r>
+        <w:t xml:space="preserve"> </w:t>
+      </w:r>
+      <w:proofErr w:type="spellStart"/>
+      <w:r>
+        <w:t>vias</w:t>
+      </w:r>
+      <w:proofErr w:type="spellEnd"/>
+      <w:r>
+        <w:t xml:space="preserve"> </w:t>
+      </w:r>
+    </w:p>
+    <w:p>
+      <w:pPr>
+        <w:pStyle w:val="ListParagraph"/>
+        <w:numPr>
+          <w:ilvl w:val="0"/>
+          <w:numId w:val="1"/>
+        </w:numPr>
+      </w:pPr>
+      <w:r>
+        <w:t>Add a Kelvin Connection to R22</w:t>
+      </w:r>
+    </w:p>
+    <w:p>
+      <w:pPr>
+        <w:pStyle w:val="ListParagraph"/>
+        <w:numPr>
+          <w:ilvl w:val="0"/>
+          <w:numId w:val="1"/>
+        </w:numPr>
+      </w:pPr>
+      <w:r>
+        <w:t>Make the bounding box for MP26 chip, and make a pin one indicator</w:t>
+      </w:r>
+    </w:p>
+    <w:p>
+      <w:pPr>
+        <w:pStyle w:val="ListParagraph"/>
+        <w:numPr>
+          <w:ilvl w:val="1"/>
+          <w:numId w:val="1"/>
+        </w:numPr>
+      </w:pPr>
+      <w:r>
+        <w:t>Set the prefix to U to get a correct reference designator</w:t>
+      </w:r>
+    </w:p>
+    <w:p>
+      <w:pPr>
+        <w:pStyle w:val="ListParagraph"/>
+        <w:numPr>
+          <w:ilvl w:val="1"/>
+          <w:numId w:val="1"/>
+        </w:numPr>
+      </w:pPr>
+      <w:r>
+        <w:t xml:space="preserve">Add &gt;Name on the package </w:t>
+      </w:r>
+      <w:proofErr w:type="spellStart"/>
+      <w:r>
+        <w:t>tNames</w:t>
+      </w:r>
+      <w:proofErr w:type="spellEnd"/>
+      <w:r>
+        <w:t xml:space="preserve"> layer</w:t>
+      </w:r>
+    </w:p>
+    <w:p>
+      <w:pPr>
+        <w:pStyle w:val="ListParagraph"/>
+        <w:numPr>
+          <w:ilvl w:val="1"/>
+          <w:numId w:val="1"/>
+        </w:numPr>
+      </w:pPr>
+      <w:r>
+        <w:t xml:space="preserve">Put 4 </w:t>
+      </w:r>
+      <w:proofErr w:type="spellStart"/>
+      <w:r>
+        <w:t>gnd</w:t>
+      </w:r>
+      <w:proofErr w:type="spellEnd"/>
+      <w:r>
+        <w:t xml:space="preserve"> </w:t>
+      </w:r>
+      <w:proofErr w:type="spellStart"/>
+      <w:r>
+        <w:t>vias</w:t>
+      </w:r>
+      <w:proofErr w:type="spellEnd"/>
+      <w:r>
+        <w:t xml:space="preserve"> in EP and also around D2</w:t>
+      </w:r>
+    </w:p>
+    <w:p>
+      <w:pPr>
+        <w:pStyle w:val="ListParagraph"/>
+        <w:numPr>
+          <w:ilvl w:val="1"/>
+          <w:numId w:val="1"/>
+        </w:numPr>
+      </w:pPr>
+      <w:r>
+        <w:t xml:space="preserve">Move VUMB to keep the GND plane under the chip </w:t>
+      </w:r>
+    </w:p>
+    <w:p>
+      <w:pPr>
+        <w:pStyle w:val="ListParagraph"/>
+        <w:numPr>
+          <w:ilvl w:val="1"/>
+          <w:numId w:val="1"/>
+        </w:numPr>
+      </w:pPr>
+      <w:r>
+        <w:t xml:space="preserve">Use 4 parallel </w:t>
+      </w:r>
+      <w:proofErr w:type="spellStart"/>
+      <w:r>
+        <w:t>vias</w:t>
+      </w:r>
+      <w:proofErr w:type="spellEnd"/>
+      <w:r>
+        <w:t xml:space="preserve"> for VUMB</w:t>
+      </w:r>
+    </w:p>
+    <w:p>
+      <w:pPr>
+        <w:pStyle w:val="ListParagraph"/>
+        <w:numPr>
+          <w:ilvl w:val="0"/>
+          <w:numId w:val="1"/>
+        </w:numPr>
+      </w:pPr>
+      <w:r>
+        <w:t>D2 is a power diode, so move it as close to L2 as possible</w:t>
+      </w:r>
+    </w:p>
+    <w:p>
+      <w:pPr>
+        <w:pStyle w:val="ListParagraph"/>
+        <w:numPr>
+          <w:ilvl w:val="0"/>
+          <w:numId w:val="1"/>
+        </w:numPr>
+      </w:pPr>
+      <w:r>
+        <w:t>Change !Ben to be thick as well</w:t>
+      </w:r>
+    </w:p>
+    <w:p>
+      <w:pPr>
+        <w:pStyle w:val="ListParagraph"/>
+        <w:numPr>
+          <w:ilvl w:val="0"/>
+          <w:numId w:val="1"/>
+        </w:numPr>
+      </w:pPr>
+      <w:r>
+        <w:t>More Stitching!</w:t>
+      </w:r>
+    </w:p>
+    <w:p>
+      <w:pPr>
+        <w:pStyle w:val="ListParagraph"/>
+        <w:numPr>
+          <w:ilvl w:val="1"/>
+          <w:numId w:val="1"/>
+        </w:numPr>
+      </w:pPr>
+      <w:r>
+        <w:t>Every place there’s a GND connection, have a stitch</w:t>
+      </w:r>
+    </w:p>
+    <w:p>
+      <w:pPr>
+        <w:pStyle w:val="ListParagraph"/>
+        <w:numPr>
+          <w:ilvl w:val="0"/>
+          <w:numId w:val="1"/>
+        </w:numPr>
+      </w:pPr>
+      <w:r>
+        <w:t xml:space="preserve">Wire USART RX and USART TX to a </w:t>
+      </w:r>
+      <w:r>
+        <w:t xml:space="preserve">standard </w:t>
+      </w:r>
+      <w:r>
+        <w:t>3Pin connector</w:t>
+      </w:r>
+    </w:p>
+    <w:p>
+      <w:pPr>
+        <w:pStyle w:val="ListParagraph"/>
+        <w:numPr>
+          <w:ilvl w:val="0"/>
+          <w:numId w:val="1"/>
+        </w:numPr>
+      </w:pPr>
+      <w:r>
+        <w:t>Take Can to a test point</w:t>
+      </w:r>
+    </w:p>
+    <w:p>
+      <w:pPr>
+        <w:pStyle w:val="ListParagraph"/>
+        <w:numPr>
+          <w:ilvl w:val="0"/>
+          <w:numId w:val="1"/>
+        </w:numPr>
+      </w:pPr>
+      <w:r>
+        <w:t>Change all wording to vector</w:t>
+      </w:r>
+    </w:p>
+    <w:p>
+      <w:pPr>
+        <w:pStyle w:val="ListParagraph"/>
+        <w:numPr>
+          <w:ilvl w:val="0"/>
+          <w:numId w:val="1"/>
+        </w:numPr>
+      </w:pPr>
+      <w:r>
+        <w:t>Andrew says he found nothing that would kill the board! Yay!</w:t>
+      </w:r>
+    </w:p>
+    <w:p>
+      <w:pPr>
+        <w:pStyle w:val="ListParagraph"/>
+        <w:numPr>
+          <w:ilvl w:val="0"/>
+          <w:numId w:val="1"/>
+        </w:numPr>
+      </w:pPr>
+      <w:r>
+        <w:t xml:space="preserve">For </w:t>
+      </w:r>
     </w:p>
     <w:p/>
     <w:sectPr>

</xml_diff>